<commit_message>
nlp v0.4 + fixed doc
</commit_message>
<xml_diff>
--- a/Курсовая.docx
+++ b/Курсовая.docx
@@ -486,7 +486,6 @@
           <w:rFonts w:ascii="Times New Roman" w:hAnsi="Times New Roman" w:cs="Times New Roman"/>
           <w:sz w:val="28"/>
           <w:szCs w:val="28"/>
-          <w:lang w:val="en-US"/>
         </w:rPr>
       </w:pPr>
       <w:r>
@@ -623,8 +622,6 @@
           <w:szCs w:val="28"/>
         </w:rPr>
       </w:pPr>
-      <w:bookmarkStart w:id="0" w:name="_GoBack"/>
-      <w:bookmarkEnd w:id="0"/>
       <w:r>
         <w:rPr>
           <w:rFonts w:ascii="Times New Roman" w:hAnsi="Times New Roman" w:cs="Times New Roman"/>
@@ -1269,7 +1266,25 @@
           <w:sz w:val="28"/>
           <w:szCs w:val="28"/>
         </w:rPr>
-        <w:t xml:space="preserve"> OpenNLP, основополагающих принципов его работы и архитектуры.</w:t>
+        <w:t xml:space="preserve"> </w:t>
+      </w:r>
+      <w:proofErr w:type="spellStart"/>
+      <w:r>
+        <w:rPr>
+          <w:rFonts w:ascii="Times New Roman" w:hAnsi="Times New Roman" w:cs="Times New Roman"/>
+          <w:sz w:val="28"/>
+          <w:szCs w:val="28"/>
+        </w:rPr>
+        <w:t>OpenNLP</w:t>
+      </w:r>
+      <w:proofErr w:type="spellEnd"/>
+      <w:r>
+        <w:rPr>
+          <w:rFonts w:ascii="Times New Roman" w:hAnsi="Times New Roman" w:cs="Times New Roman"/>
+          <w:sz w:val="28"/>
+          <w:szCs w:val="28"/>
+        </w:rPr>
+        <w:t>, основополагающих принципов его работы и архитектуры.</w:t>
       </w:r>
       <w:r>
         <w:rPr>
@@ -1965,7 +1980,6 @@
           <w:rFonts w:ascii="Times New Roman" w:hAnsi="Times New Roman" w:cs="Times New Roman"/>
           <w:sz w:val="24"/>
           <w:szCs w:val="24"/>
-          <w:lang w:val="en-US"/>
         </w:rPr>
       </w:pPr>
       <w:r>
@@ -1976,6 +1990,7 @@
         </w:rPr>
         <w:t xml:space="preserve">Рис. 3. Зависимость в файле </w:t>
       </w:r>
+      <w:proofErr w:type="spellStart"/>
       <w:r>
         <w:rPr>
           <w:rFonts w:ascii="Times New Roman" w:hAnsi="Times New Roman" w:cs="Times New Roman"/>
@@ -1985,6 +2000,7 @@
         </w:rPr>
         <w:t>pom</w:t>
       </w:r>
+      <w:proofErr w:type="spellEnd"/>
       <w:r>
         <w:rPr>
           <w:rFonts w:ascii="Times New Roman" w:hAnsi="Times New Roman" w:cs="Times New Roman"/>
@@ -2018,6 +2034,7 @@
         </w:rPr>
         <w:t xml:space="preserve">для </w:t>
       </w:r>
+      <w:proofErr w:type="spellStart"/>
       <w:r>
         <w:rPr>
           <w:rFonts w:ascii="Times New Roman" w:hAnsi="Times New Roman" w:cs="Times New Roman"/>
@@ -2027,6 +2044,7 @@
         </w:rPr>
         <w:t>junit</w:t>
       </w:r>
+      <w:proofErr w:type="spellEnd"/>
     </w:p>
     <w:p>
       <w:pPr>
@@ -2035,7 +2053,6 @@
           <w:rFonts w:ascii="Times New Roman" w:hAnsi="Times New Roman" w:cs="Times New Roman"/>
           <w:sz w:val="28"/>
           <w:szCs w:val="28"/>
-          <w:lang w:val="en-US"/>
         </w:rPr>
       </w:pPr>
       <w:r>
@@ -2051,7 +2068,6 @@
           <w:rFonts w:ascii="Times New Roman" w:hAnsi="Times New Roman" w:cs="Times New Roman"/>
           <w:sz w:val="28"/>
           <w:szCs w:val="28"/>
-          <w:lang w:val="en-US"/>
         </w:rPr>
         <w:t xml:space="preserve"> </w:t>
       </w:r>
@@ -2068,10 +2084,10 @@
           <w:rFonts w:ascii="Times New Roman" w:hAnsi="Times New Roman" w:cs="Times New Roman"/>
           <w:sz w:val="28"/>
           <w:szCs w:val="28"/>
-          <w:lang w:val="en-US"/>
         </w:rPr>
         <w:t xml:space="preserve"> </w:t>
       </w:r>
+      <w:proofErr w:type="spellStart"/>
       <w:r>
         <w:rPr>
           <w:rFonts w:ascii="Times New Roman" w:hAnsi="Times New Roman" w:cs="Times New Roman"/>
@@ -2081,12 +2097,12 @@
         </w:rPr>
         <w:t>NLPpractice</w:t>
       </w:r>
-      <w:r>
-        <w:rPr>
-          <w:rFonts w:ascii="Times New Roman" w:hAnsi="Times New Roman" w:cs="Times New Roman"/>
-          <w:sz w:val="28"/>
-          <w:szCs w:val="28"/>
-          <w:lang w:val="en-US"/>
+      <w:proofErr w:type="spellEnd"/>
+      <w:r>
+        <w:rPr>
+          <w:rFonts w:ascii="Times New Roman" w:hAnsi="Times New Roman" w:cs="Times New Roman"/>
+          <w:sz w:val="28"/>
+          <w:szCs w:val="28"/>
         </w:rPr>
         <w:t xml:space="preserve"> </w:t>
       </w:r>
@@ -2103,7 +2119,6 @@
           <w:rFonts w:ascii="Times New Roman" w:hAnsi="Times New Roman" w:cs="Times New Roman"/>
           <w:sz w:val="28"/>
           <w:szCs w:val="28"/>
-          <w:lang w:val="en-US"/>
         </w:rPr>
         <w:t xml:space="preserve"> </w:t>
       </w:r>
@@ -2120,7 +2135,6 @@
           <w:rFonts w:ascii="Times New Roman" w:hAnsi="Times New Roman" w:cs="Times New Roman"/>
           <w:sz w:val="28"/>
           <w:szCs w:val="28"/>
-          <w:lang w:val="en-US"/>
         </w:rPr>
         <w:t xml:space="preserve"> </w:t>
       </w:r>
@@ -2138,7 +2152,6 @@
           <w:rFonts w:ascii="Times New Roman" w:hAnsi="Times New Roman" w:cs="Times New Roman"/>
           <w:sz w:val="28"/>
           <w:szCs w:val="28"/>
-          <w:lang w:val="en-US"/>
         </w:rPr>
         <w:t xml:space="preserve"> </w:t>
       </w:r>
@@ -2155,10 +2168,10 @@
           <w:rFonts w:ascii="Times New Roman" w:hAnsi="Times New Roman" w:cs="Times New Roman"/>
           <w:sz w:val="28"/>
           <w:szCs w:val="28"/>
-          <w:lang w:val="en-US"/>
         </w:rPr>
         <w:t xml:space="preserve"> </w:t>
       </w:r>
+      <w:proofErr w:type="spellStart"/>
       <w:r>
         <w:rPr>
           <w:rFonts w:ascii="Times New Roman" w:hAnsi="Times New Roman" w:cs="Times New Roman"/>
@@ -2168,12 +2181,12 @@
         </w:rPr>
         <w:t>TestNLPpractice</w:t>
       </w:r>
-      <w:r>
-        <w:rPr>
-          <w:rFonts w:ascii="Times New Roman" w:hAnsi="Times New Roman" w:cs="Times New Roman"/>
-          <w:sz w:val="28"/>
-          <w:szCs w:val="28"/>
-          <w:lang w:val="en-US"/>
+      <w:proofErr w:type="spellEnd"/>
+      <w:r>
+        <w:rPr>
+          <w:rFonts w:ascii="Times New Roman" w:hAnsi="Times New Roman" w:cs="Times New Roman"/>
+          <w:sz w:val="28"/>
+          <w:szCs w:val="28"/>
         </w:rPr>
         <w:t xml:space="preserve"> </w:t>
       </w:r>
@@ -2190,7 +2203,6 @@
           <w:rFonts w:ascii="Times New Roman" w:hAnsi="Times New Roman" w:cs="Times New Roman"/>
           <w:sz w:val="28"/>
           <w:szCs w:val="28"/>
-          <w:lang w:val="en-US"/>
         </w:rPr>
         <w:t xml:space="preserve"> </w:t>
       </w:r>
@@ -2207,7 +2219,6 @@
           <w:rFonts w:ascii="Times New Roman" w:hAnsi="Times New Roman" w:cs="Times New Roman"/>
           <w:sz w:val="28"/>
           <w:szCs w:val="28"/>
-          <w:lang w:val="en-US"/>
         </w:rPr>
         <w:t xml:space="preserve"> </w:t>
       </w:r>
@@ -2218,7 +2229,15 @@
           <w:szCs w:val="28"/>
           <w:lang w:val="en-US"/>
         </w:rPr>
-        <w:t xml:space="preserve">test: </w:t>
+        <w:t>test</w:t>
+      </w:r>
+      <w:r>
+        <w:rPr>
+          <w:rFonts w:ascii="Times New Roman" w:hAnsi="Times New Roman" w:cs="Times New Roman"/>
+          <w:sz w:val="28"/>
+          <w:szCs w:val="28"/>
+        </w:rPr>
+        <w:t xml:space="preserve">: </w:t>
       </w:r>
     </w:p>
     <w:p>
@@ -2987,15 +3006,57 @@
           <w:sz w:val="28"/>
           <w:szCs w:val="28"/>
         </w:rPr>
-        <w:t xml:space="preserve">Т.к. методу на вход были даны тексты из одного единственного предложения, то метод возвращает массив из 1 элемента – того самого предложения. </w:t>
-      </w:r>
-      <w:r>
-        <w:rPr>
-          <w:rFonts w:ascii="Times New Roman" w:hAnsi="Times New Roman" w:cs="Times New Roman"/>
-          <w:sz w:val="28"/>
-          <w:szCs w:val="28"/>
-        </w:rPr>
-        <w:t xml:space="preserve">В заключении обработки и разметки текста напишем метод, который будет определять части речи в предложении:  </w:t>
+        <w:t xml:space="preserve">Т.к. методу на вход были даны тексты из </w:t>
+      </w:r>
+      <w:r>
+        <w:rPr>
+          <w:rFonts w:ascii="Times New Roman" w:hAnsi="Times New Roman" w:cs="Times New Roman"/>
+          <w:sz w:val="28"/>
+          <w:szCs w:val="28"/>
+        </w:rPr>
+        <w:t>двух предложений</w:t>
+      </w:r>
+      <w:r>
+        <w:rPr>
+          <w:rFonts w:ascii="Times New Roman" w:hAnsi="Times New Roman" w:cs="Times New Roman"/>
+          <w:sz w:val="28"/>
+          <w:szCs w:val="28"/>
+        </w:rPr>
+        <w:t>,</w:t>
+      </w:r>
+      <w:r>
+        <w:rPr>
+          <w:rFonts w:ascii="Times New Roman" w:hAnsi="Times New Roman" w:cs="Times New Roman"/>
+          <w:sz w:val="28"/>
+          <w:szCs w:val="28"/>
+        </w:rPr>
+        <w:t xml:space="preserve"> то метод возвращает массив из 2 элемента – тех самых предложений</w:t>
+      </w:r>
+      <w:r>
+        <w:rPr>
+          <w:rFonts w:ascii="Times New Roman" w:hAnsi="Times New Roman" w:cs="Times New Roman"/>
+          <w:sz w:val="28"/>
+          <w:szCs w:val="28"/>
+        </w:rPr>
+        <w:t xml:space="preserve">. </w:t>
+      </w:r>
+      <w:r>
+        <w:rPr>
+          <w:rFonts w:ascii="Times New Roman" w:hAnsi="Times New Roman" w:cs="Times New Roman"/>
+          <w:sz w:val="28"/>
+          <w:szCs w:val="28"/>
+        </w:rPr>
+        <w:t xml:space="preserve">В заключении </w:t>
+      </w:r>
+      <w:bookmarkStart w:id="0" w:name="_GoBack"/>
+      <w:bookmarkEnd w:id="0"/>
+      <w:r>
+        <w:rPr>
+          <w:rFonts w:ascii="Times New Roman" w:hAnsi="Times New Roman" w:cs="Times New Roman"/>
+          <w:sz w:val="28"/>
+          <w:szCs w:val="28"/>
+        </w:rPr>
+        <w:t xml:space="preserve">обработки и разметки текста напишем метод, который будет определять части речи в предложении:  </w:t>
       </w:r>
     </w:p>
     <w:p>
@@ -3005,7 +3066,6 @@
           <w:rFonts w:ascii="Times New Roman" w:hAnsi="Times New Roman" w:cs="Times New Roman"/>
           <w:sz w:val="24"/>
           <w:szCs w:val="28"/>
-          <w:lang w:val="en-US"/>
         </w:rPr>
       </w:pPr>
       <w:r>
@@ -3197,25 +3257,47 @@
           <w:szCs w:val="28"/>
           <w:lang w:val="en-US"/>
         </w:rPr>
-        <w:t>Verb</w:t>
-      </w:r>
-      <w:r>
-        <w:rPr>
-          <w:rFonts w:ascii="Times New Roman" w:hAnsi="Times New Roman" w:cs="Times New Roman"/>
-          <w:sz w:val="28"/>
-          <w:szCs w:val="28"/>
-          <w:lang w:val="en-US"/>
-        </w:rPr>
-        <w:t>, third person singular present</w:t>
-      </w:r>
-      <w:r>
-        <w:rPr>
-          <w:rFonts w:ascii="Times New Roman" w:hAnsi="Times New Roman" w:cs="Times New Roman"/>
-          <w:sz w:val="28"/>
-          <w:szCs w:val="28"/>
-          <w:lang w:val="en-US"/>
-        </w:rPr>
-        <w:t xml:space="preserve"> – глагол в третьем лице, </w:t>
+        <w:t xml:space="preserve">Verb, third person singular present – глагол в </w:t>
+      </w:r>
+      <w:proofErr w:type="spellStart"/>
+      <w:r>
+        <w:rPr>
+          <w:rFonts w:ascii="Times New Roman" w:hAnsi="Times New Roman" w:cs="Times New Roman"/>
+          <w:sz w:val="28"/>
+          <w:szCs w:val="28"/>
+          <w:lang w:val="en-US"/>
+        </w:rPr>
+        <w:t>третьем</w:t>
+      </w:r>
+      <w:proofErr w:type="spellEnd"/>
+      <w:r>
+        <w:rPr>
+          <w:rFonts w:ascii="Times New Roman" w:hAnsi="Times New Roman" w:cs="Times New Roman"/>
+          <w:sz w:val="28"/>
+          <w:szCs w:val="28"/>
+          <w:lang w:val="en-US"/>
+        </w:rPr>
+        <w:t xml:space="preserve"> </w:t>
+      </w:r>
+      <w:proofErr w:type="spellStart"/>
+      <w:r>
+        <w:rPr>
+          <w:rFonts w:ascii="Times New Roman" w:hAnsi="Times New Roman" w:cs="Times New Roman"/>
+          <w:sz w:val="28"/>
+          <w:szCs w:val="28"/>
+          <w:lang w:val="en-US"/>
+        </w:rPr>
+        <w:t>лице</w:t>
+      </w:r>
+      <w:proofErr w:type="spellEnd"/>
+      <w:r>
+        <w:rPr>
+          <w:rFonts w:ascii="Times New Roman" w:hAnsi="Times New Roman" w:cs="Times New Roman"/>
+          <w:sz w:val="28"/>
+          <w:szCs w:val="28"/>
+          <w:lang w:val="en-US"/>
+        </w:rPr>
+        <w:t xml:space="preserve">, </w:t>
       </w:r>
       <w:proofErr w:type="spellStart"/>
       <w:r>
@@ -3260,16 +3342,7 @@
           <w:szCs w:val="28"/>
           <w:lang w:val="en-US"/>
         </w:rPr>
-        <w:t>CD</w:t>
-      </w:r>
-      <w:r>
-        <w:rPr>
-          <w:rFonts w:ascii="Times New Roman" w:hAnsi="Times New Roman" w:cs="Times New Roman"/>
-          <w:sz w:val="28"/>
-          <w:szCs w:val="28"/>
-          <w:lang w:val="en-US"/>
-        </w:rPr>
-        <w:t xml:space="preserve"> – Cardinal number – количественное числительное</w:t>
+        <w:t>CD – Cardinal number – количественное числительное</w:t>
       </w:r>
     </w:p>
     <w:p>
@@ -3284,17 +3357,58 @@
           <w:rFonts w:ascii="Times New Roman" w:hAnsi="Times New Roman" w:cs="Times New Roman"/>
           <w:sz w:val="28"/>
           <w:szCs w:val="28"/>
-          <w:lang w:val="en-US"/>
-        </w:rPr>
-      </w:pPr>
-      <w:r>
-        <w:rPr>
-          <w:rFonts w:ascii="Times New Roman" w:hAnsi="Times New Roman" w:cs="Times New Roman"/>
-          <w:sz w:val="28"/>
-          <w:szCs w:val="28"/>
-          <w:lang w:val="en-US"/>
-        </w:rPr>
-        <w:t>NNS - Noun, plural- существительное в множественном числе</w:t>
+        </w:rPr>
+      </w:pPr>
+      <w:r>
+        <w:rPr>
+          <w:rFonts w:ascii="Times New Roman" w:hAnsi="Times New Roman" w:cs="Times New Roman"/>
+          <w:sz w:val="28"/>
+          <w:szCs w:val="28"/>
+          <w:lang w:val="en-US"/>
+        </w:rPr>
+        <w:t>NNS</w:t>
+      </w:r>
+      <w:r>
+        <w:rPr>
+          <w:rFonts w:ascii="Times New Roman" w:hAnsi="Times New Roman" w:cs="Times New Roman"/>
+          <w:sz w:val="28"/>
+          <w:szCs w:val="28"/>
+        </w:rPr>
+        <w:t xml:space="preserve"> - </w:t>
+      </w:r>
+      <w:r>
+        <w:rPr>
+          <w:rFonts w:ascii="Times New Roman" w:hAnsi="Times New Roman" w:cs="Times New Roman"/>
+          <w:sz w:val="28"/>
+          <w:szCs w:val="28"/>
+          <w:lang w:val="en-US"/>
+        </w:rPr>
+        <w:t>Noun</w:t>
+      </w:r>
+      <w:r>
+        <w:rPr>
+          <w:rFonts w:ascii="Times New Roman" w:hAnsi="Times New Roman" w:cs="Times New Roman"/>
+          <w:sz w:val="28"/>
+          <w:szCs w:val="28"/>
+        </w:rPr>
+        <w:t xml:space="preserve">, </w:t>
+      </w:r>
+      <w:r>
+        <w:rPr>
+          <w:rFonts w:ascii="Times New Roman" w:hAnsi="Times New Roman" w:cs="Times New Roman"/>
+          <w:sz w:val="28"/>
+          <w:szCs w:val="28"/>
+          <w:lang w:val="en-US"/>
+        </w:rPr>
+        <w:t>plural</w:t>
+      </w:r>
+      <w:r>
+        <w:rPr>
+          <w:rFonts w:ascii="Times New Roman" w:hAnsi="Times New Roman" w:cs="Times New Roman"/>
+          <w:sz w:val="28"/>
+          <w:szCs w:val="28"/>
+        </w:rPr>
+        <w:t>- существительное в множественном числе</w:t>
       </w:r>
     </w:p>
     <w:p>
@@ -4348,7 +4462,6 @@
           <w:rFonts w:ascii="Times New Roman" w:hAnsi="Times New Roman" w:cs="Times New Roman"/>
           <w:sz w:val="28"/>
           <w:szCs w:val="28"/>
-          <w:lang w:val="en-US"/>
         </w:rPr>
       </w:pPr>
       <w:r>
@@ -4398,7 +4511,6 @@
           <w:rFonts w:ascii="Times New Roman" w:hAnsi="Times New Roman" w:cs="Times New Roman"/>
           <w:sz w:val="28"/>
           <w:szCs w:val="28"/>
-          <w:lang w:val="en-US"/>
         </w:rPr>
         <w:t>:</w:t>
       </w:r>
@@ -5510,7 +5622,7 @@
           <w:lang w:eastAsia="en-US"/>
           <w14:ligatures w14:val="standardContextual"/>
         </w:rPr>
-        <w:t xml:space="preserve">В ходе выполнения данной </w:t>
+        <w:t>В ходе выполнения данной работы мы изучили основные принципы работы с Apache OpenNLP, включая установку, конфигурацию и использование различных модулей библиотеки. Также мы рассмотрели примеры использования Apache OpenNLP для решения практических задач. Однако, необходимо отметить, что при работе с Apache OpenNLP возможны некоторые вызовы и сложности, такие как подбор и обучение подходящих моделей</w:t>
       </w:r>
       <w:r>
         <w:rPr>
@@ -5521,7 +5633,7 @@
           <w:lang w:eastAsia="en-US"/>
           <w14:ligatures w14:val="standardContextual"/>
         </w:rPr>
-        <w:t>работы мы изучили основные принципы работы с Apache OpenNLP, включая установку, конфигурацию и использование различных модулей библиотеки.</w:t>
+        <w:t xml:space="preserve">. </w:t>
       </w:r>
       <w:r>
         <w:rPr>
@@ -5532,84 +5644,7 @@
           <w:lang w:eastAsia="en-US"/>
           <w14:ligatures w14:val="standardContextual"/>
         </w:rPr>
-        <w:t xml:space="preserve"> </w:t>
-      </w:r>
-      <w:r>
-        <w:rPr>
-          <w:rFonts w:eastAsiaTheme="minorHAnsi"/>
-          <w:kern w:val="2"/>
-          <w:sz w:val="28"/>
-          <w:szCs w:val="28"/>
-          <w:lang w:eastAsia="en-US"/>
-          <w14:ligatures w14:val="standardContextual"/>
-        </w:rPr>
-        <w:t>Также мы рассмотрели примеры использования Apache OpenNLP для решения практических задач</w:t>
-      </w:r>
-      <w:r>
-        <w:rPr>
-          <w:rFonts w:eastAsiaTheme="minorHAnsi"/>
-          <w:kern w:val="2"/>
-          <w:sz w:val="28"/>
-          <w:szCs w:val="28"/>
-          <w:lang w:eastAsia="en-US"/>
-          <w14:ligatures w14:val="standardContextual"/>
-        </w:rPr>
-        <w:t xml:space="preserve">. </w:t>
-      </w:r>
-      <w:r>
-        <w:rPr>
-          <w:rFonts w:eastAsiaTheme="minorHAnsi"/>
-          <w:kern w:val="2"/>
-          <w:sz w:val="28"/>
-          <w:szCs w:val="28"/>
-          <w:lang w:eastAsia="en-US"/>
-          <w14:ligatures w14:val="standardContextual"/>
-        </w:rPr>
-        <w:t>Однако, необходимо отметить, что при работе с Apache OpenNLP возможны некоторые вызовы и сложности, такие как подбор и обучение подходящих моделей</w:t>
-      </w:r>
-      <w:r>
-        <w:rPr>
-          <w:rFonts w:eastAsiaTheme="minorHAnsi"/>
-          <w:kern w:val="2"/>
-          <w:sz w:val="28"/>
-          <w:szCs w:val="28"/>
-          <w:lang w:eastAsia="en-US"/>
-          <w14:ligatures w14:val="standardContextual"/>
-        </w:rPr>
-        <w:t xml:space="preserve">. </w:t>
-      </w:r>
-      <w:r>
-        <w:rPr>
-          <w:rFonts w:eastAsiaTheme="minorHAnsi"/>
-          <w:kern w:val="2"/>
-          <w:sz w:val="28"/>
-          <w:szCs w:val="28"/>
-          <w:lang w:eastAsia="en-US"/>
-          <w14:ligatures w14:val="standardContextual"/>
-        </w:rPr>
-        <w:t>Эти аспекты требуют дополнительного исследования и опыта для достижения оптимальных результатов.</w:t>
-      </w:r>
-      <w:r>
-        <w:rPr>
-          <w:rFonts w:eastAsiaTheme="minorHAnsi"/>
-          <w:kern w:val="2"/>
-          <w:sz w:val="28"/>
-          <w:szCs w:val="28"/>
-          <w:lang w:eastAsia="en-US"/>
-          <w14:ligatures w14:val="standardContextual"/>
-        </w:rPr>
-        <w:t xml:space="preserve"> </w:t>
-      </w:r>
-      <w:r>
-        <w:rPr>
-          <w:rFonts w:eastAsiaTheme="minorHAnsi"/>
-          <w:kern w:val="2"/>
-          <w:sz w:val="28"/>
-          <w:szCs w:val="28"/>
-          <w:lang w:eastAsia="en-US"/>
-          <w14:ligatures w14:val="standardContextual"/>
-        </w:rPr>
-        <w:t>В целом, изучение и использование Apache OpenNLP позволяет производить эффективный анализ текста на естественном языке с использованием современных методов и подходов. Эта библиотека является мощным инструментом в руках разработчика, который может значительно упростить и улучшить процессы обработки текстовых данных.</w:t>
+        <w:t>Эти аспекты требуют дополнительного исследования и опыта для достижения оптимальных результатов. В целом, изучение и использование Apache OpenNLP позволяет производить эффективный анализ текста на естественном языке с использованием современных методов и подходов. Эта библиотека является мощным инструментом в руках разработчика, который может значительно упростить и улучшить процессы обработки текстовых данных.</w:t>
       </w:r>
     </w:p>
     <w:p>
@@ -7796,7 +7831,7 @@
 </file>
 
 <file path=customXml/itemProps1.xml><?xml version="1.0" encoding="utf-8"?>
-<ds:datastoreItem xmlns:ds="http://schemas.openxmlformats.org/officeDocument/2006/customXml" ds:itemID="{C7EB4E35-FEC1-45FD-B8D2-F80C9098ADAE}">
+<ds:datastoreItem xmlns:ds="http://schemas.openxmlformats.org/officeDocument/2006/customXml" ds:itemID="{E2F98335-A958-4ACE-99D9-ACC286C174B0}">
   <ds:schemaRefs>
     <ds:schemaRef ds:uri="http://schemas.openxmlformats.org/officeDocument/2006/bibliography"/>
   </ds:schemaRefs>

</xml_diff>